<commit_message>
Finished the TD2 (exercise 3 is not mandatory)
</commit_message>
<xml_diff>
--- a/td3/1_exo.docx
+++ b/td3/1_exo.docx
@@ -2,9 +2,29 @@
 <file path=word/document.xml><?xml version="1.0" encoding="utf-8"?>
 <w:document xmlns:wpc="http://schemas.microsoft.com/office/word/2010/wordprocessingCanvas" xmlns:cx="http://schemas.microsoft.com/office/drawing/2014/chartex" xmlns:cx1="http://schemas.microsoft.com/office/drawing/2015/9/8/chartex" xmlns:cx2="http://schemas.microsoft.com/office/drawing/2015/10/21/chartex" xmlns:cx3="http://schemas.microsoft.com/office/drawing/2016/5/9/chartex" xmlns:cx4="http://schemas.microsoft.com/office/drawing/2016/5/10/chartex" xmlns:cx5="http://schemas.microsoft.com/office/drawing/2016/5/11/chartex" xmlns:cx6="http://schemas.microsoft.com/office/drawing/2016/5/12/chartex" xmlns:cx7="http://schemas.microsoft.com/office/drawing/2016/5/13/chartex" xmlns:cx8="http://schemas.microsoft.com/office/drawing/2016/5/14/chartex" xmlns:mc="http://schemas.openxmlformats.org/markup-compatibility/2006" xmlns:aink="http://schemas.microsoft.com/office/drawing/2016/ink" xmlns:am3d="http://schemas.microsoft.com/office/drawing/2017/model3d" xmlns:o="urn:schemas-microsoft-com:office:office" xmlns:r="http://schemas.openxmlformats.org/officeDocument/2006/relationships" xmlns:m="http://schemas.openxmlformats.org/officeDocument/2006/math" xmlns:v="urn:schemas-microsoft-com:vml" xmlns:wp14="http://schemas.microsoft.com/office/word/2010/wordprocessingDrawing" xmlns:wp="http://schemas.openxmlformats.org/drawingml/2006/wordprocessingDrawing" xmlns:w10="urn:schemas-microsoft-com:office:word" xmlns:w="http://schemas.openxmlformats.org/wordprocessingml/2006/main" xmlns:w14="http://schemas.microsoft.com/office/word/2010/wordml" xmlns:w15="http://schemas.microsoft.com/office/word/2012/wordml" xmlns:w16cex="http://schemas.microsoft.com/office/word/2018/wordml/cex" xmlns:w16cid="http://schemas.microsoft.com/office/word/2016/wordml/cid" xmlns:w16="http://schemas.microsoft.com/office/word/2018/wordml" xmlns:w16sdtdh="http://schemas.microsoft.com/office/word/2020/wordml/sdtdatahash" xmlns:w16se="http://schemas.microsoft.com/office/word/2015/wordml/symex" xmlns:wpg="http://schemas.microsoft.com/office/word/2010/wordprocessingGroup" xmlns:wpi="http://schemas.microsoft.com/office/word/2010/wordprocessingInk" xmlns:wne="http://schemas.microsoft.com/office/word/2006/wordml" xmlns:wps="http://schemas.microsoft.com/office/word/2010/wordprocessingShape" mc:Ignorable="w14 w15 w16se w16cid w16 w16cex w16sdtdh wp14">
   <w:body>
-    <w:p/>
     <w:p>
-      <w:r>
+      <w:pPr>
+        <w:rPr>
+          <w:u w:val="single"/>
+        </w:rPr>
+      </w:pPr>
+      <w:r>
+        <w:rPr>
+          <w:u w:val="single"/>
+        </w:rPr>
+        <w:t>Architecture écran normal :</w:t>
+      </w:r>
+    </w:p>
+    <w:p>
+      <w:pPr>
+        <w:rPr>
+          <w:u w:val="single"/>
+        </w:rPr>
+      </w:pPr>
+      <w:r>
+        <w:rPr>
+          <w:noProof/>
+        </w:rPr>
         <mc:AlternateContent>
           <mc:Choice Requires="wps">
             <w:drawing>
@@ -73,6 +93,9 @@
         </mc:AlternateContent>
       </w:r>
       <w:r>
+        <w:rPr>
+          <w:noProof/>
+        </w:rPr>
         <mc:AlternateContent>
           <mc:Choice Requires="wps">
             <w:drawing>
@@ -144,6 +167,9 @@
         </mc:AlternateContent>
       </w:r>
       <w:r>
+        <w:rPr>
+          <w:noProof/>
+        </w:rPr>
         <mc:AlternateContent>
           <mc:Choice Requires="wps">
             <w:drawing>
@@ -215,6 +241,9 @@
         </mc:AlternateContent>
       </w:r>
       <w:r>
+        <w:rPr>
+          <w:noProof/>
+        </w:rPr>
         <mc:AlternateContent>
           <mc:Choice Requires="wps">
             <w:drawing>
@@ -286,6 +315,9 @@
         </mc:AlternateContent>
       </w:r>
       <w:r>
+        <w:rPr>
+          <w:noProof/>
+        </w:rPr>
         <mc:AlternateContent>
           <mc:Choice Requires="wps">
             <w:drawing>
@@ -360,6 +392,9 @@
         </mc:AlternateContent>
       </w:r>
       <w:r>
+        <w:rPr>
+          <w:noProof/>
+        </w:rPr>
         <mc:AlternateContent>
           <mc:Choice Requires="wps">
             <w:drawing>
@@ -434,6 +469,9 @@
         </mc:AlternateContent>
       </w:r>
       <w:r>
+        <w:rPr>
+          <w:noProof/>
+        </w:rPr>
         <mc:AlternateContent>
           <mc:Choice Requires="wps">
             <w:drawing>
@@ -508,6 +546,9 @@
         </mc:AlternateContent>
       </w:r>
       <w:r>
+        <w:rPr>
+          <w:noProof/>
+        </w:rPr>
         <mc:AlternateContent>
           <mc:Choice Requires="wps">
             <w:drawing>
@@ -579,6 +620,9 @@
         </mc:AlternateContent>
       </w:r>
       <w:r>
+        <w:rPr>
+          <w:noProof/>
+        </w:rPr>
         <mc:AlternateContent>
           <mc:Choice Requires="wps">
             <w:drawing>
@@ -653,6 +697,9 @@
         </mc:AlternateContent>
       </w:r>
       <w:r>
+        <w:rPr>
+          <w:noProof/>
+        </w:rPr>
         <mc:AlternateContent>
           <mc:Choice Requires="wps">
             <w:drawing>
@@ -731,24 +778,48 @@
       </w:r>
       <w:r>
         <w:rPr>
-          <w:noProof/>
+          <w:u w:val="single"/>
         </w:rPr>
         <w:lastRenderedPageBreak/>
+        <w:t>Architecture pour les tablettes :</w:t>
+      </w:r>
+    </w:p>
+    <w:p>
+      <w:pPr>
+        <w:rPr>
+          <w:u w:val="single"/>
+        </w:rPr>
+      </w:pPr>
+    </w:p>
+    <w:p>
+      <w:pPr>
+        <w:rPr>
+          <w:u w:val="single"/>
+        </w:rPr>
+      </w:pPr>
+    </w:p>
+    <w:p>
+      <w:r>
+        <w:rPr>
+          <w:b/>
+          <w:bCs/>
+          <w:u w:val="single"/>
+        </w:rPr>
         <mc:AlternateContent>
           <mc:Choice Requires="wps">
             <w:drawing>
-              <wp:anchor distT="0" distB="0" distL="114300" distR="114300" simplePos="0" relativeHeight="251666432" behindDoc="0" locked="0" layoutInCell="1" allowOverlap="1" wp14:anchorId="27F84EF2" wp14:editId="4541B50D">
+              <wp:anchor distT="0" distB="0" distL="114300" distR="114300" simplePos="0" relativeHeight="251691008" behindDoc="0" locked="0" layoutInCell="1" allowOverlap="1" wp14:anchorId="00181979" wp14:editId="12835F71">
                 <wp:simplePos x="0" y="0"/>
                 <wp:positionH relativeFrom="column">
-                  <wp:posOffset>926465</wp:posOffset>
+                  <wp:posOffset>996315</wp:posOffset>
                 </wp:positionH>
                 <wp:positionV relativeFrom="paragraph">
-                  <wp:posOffset>2632710</wp:posOffset>
+                  <wp:posOffset>6118860</wp:posOffset>
                 </wp:positionV>
-                <wp:extent cx="3170555" cy="45085"/>
-                <wp:effectExtent l="0" t="0" r="17145" b="18415"/>
+                <wp:extent cx="1741170" cy="412115"/>
+                <wp:effectExtent l="0" t="0" r="11430" b="6985"/>
                 <wp:wrapNone/>
-                <wp:docPr id="9" name="Rectangle 9"/>
+                <wp:docPr id="5" name="Rectangle 5"/>
                 <wp:cNvGraphicFramePr/>
                 <a:graphic xmlns:a="http://schemas.openxmlformats.org/drawingml/2006/main">
                   <a:graphicData uri="http://schemas.microsoft.com/office/word/2010/wordprocessingShape">
@@ -757,11 +828,17 @@
                       <wps:spPr>
                         <a:xfrm>
                           <a:off x="0" y="0"/>
-                          <a:ext cx="3170555" cy="45085"/>
+                          <a:ext cx="1741170" cy="412115"/>
                         </a:xfrm>
                         <a:prstGeom prst="rect">
                           <a:avLst/>
                         </a:prstGeom>
+                        <a:solidFill>
+                          <a:schemeClr val="accent3">
+                            <a:lumMod val="60000"/>
+                            <a:lumOff val="40000"/>
+                          </a:schemeClr>
+                        </a:solidFill>
                       </wps:spPr>
                       <wps:style>
                         <a:lnRef idx="2">
@@ -779,6 +856,18 @@
                           <a:schemeClr val="lt1"/>
                         </a:fontRef>
                       </wps:style>
+                      <wps:txbx>
+                        <w:txbxContent>
+                          <w:p>
+                            <w:pPr>
+                              <w:jc w:val="center"/>
+                            </w:pPr>
+                            <w:r>
+                              <w:t>#suite</w:t>
+                            </w:r>
+                          </w:p>
+                        </w:txbxContent>
+                      </wps:txbx>
                       <wps:bodyPr rot="0" spcFirstLastPara="0" vertOverflow="overflow" horzOverflow="overflow" vert="horz" wrap="square" lIns="91440" tIns="45720" rIns="91440" bIns="45720" numCol="1" spcCol="0" rtlCol="0" fromWordArt="0" anchor="ctr" anchorCtr="0" forceAA="0" compatLnSpc="1">
                         <a:prstTxWarp prst="textNoShape">
                           <a:avLst/>
@@ -799,31 +888,45 @@
           </mc:Choice>
           <mc:Fallback>
             <w:pict>
-              <v:rect w14:anchorId="37CFA897" id="Rectangle 9" o:spid="_x0000_s1026" style="position:absolute;margin-left:72.95pt;margin-top:207.3pt;width:249.65pt;height:3.55pt;z-index:251666432;visibility:visible;mso-wrap-style:square;mso-width-percent:0;mso-height-percent:0;mso-wrap-distance-left:9pt;mso-wrap-distance-top:0;mso-wrap-distance-right:9pt;mso-wrap-distance-bottom:0;mso-position-horizontal:absolute;mso-position-horizontal-relative:text;mso-position-vertical:absolute;mso-position-vertical-relative:text;mso-width-percent:0;mso-height-percent:0;mso-width-relative:margin;mso-height-relative:margin;v-text-anchor:middle" o:gfxdata="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" fillcolor="#4472c4 [3204]" strokecolor="#1f3763 [1604]" strokeweight="1pt"/>
+              <v:rect w14:anchorId="00181979" id="Rectangle 5" o:spid="_x0000_s1026" style="position:absolute;margin-left:78.45pt;margin-top:481.8pt;width:137.1pt;height:32.45pt;z-index:251691008;visibility:visible;mso-wrap-style:square;mso-width-percent:0;mso-height-percent:0;mso-wrap-distance-left:9pt;mso-wrap-distance-top:0;mso-wrap-distance-right:9pt;mso-wrap-distance-bottom:0;mso-position-horizontal:absolute;mso-position-horizontal-relative:text;mso-position-vertical:absolute;mso-position-vertical-relative:text;mso-width-percent:0;mso-height-percent:0;mso-width-relative:margin;mso-height-relative:margin;v-text-anchor:middle" o:gfxdata="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" fillcolor="#c9c9c9 [1942]" strokecolor="#1f3763 [1604]" strokeweight="1pt">
+                <v:textbox>
+                  <w:txbxContent>
+                    <w:p>
+                      <w:pPr>
+                        <w:jc w:val="center"/>
+                      </w:pPr>
+                      <w:r>
+                        <w:t>#suite</w:t>
+                      </w:r>
+                    </w:p>
+                  </w:txbxContent>
+                </v:textbox>
+              </v:rect>
             </w:pict>
           </mc:Fallback>
         </mc:AlternateContent>
       </w:r>
       <w:r>
         <w:rPr>
-          <w:noProof/>
-          <w:color w:val="ED7D31" w:themeColor="accent2"/>
+          <w:b/>
+          <w:bCs/>
+          <w:u w:val="single"/>
         </w:rPr>
         <mc:AlternateContent>
           <mc:Choice Requires="wps">
             <w:drawing>
-              <wp:anchor distT="0" distB="0" distL="114300" distR="114300" simplePos="0" relativeHeight="251659264" behindDoc="0" locked="0" layoutInCell="1" allowOverlap="1" wp14:anchorId="2D33A59B" wp14:editId="04CB876C">
+              <wp:anchor distT="0" distB="0" distL="114300" distR="114300" simplePos="0" relativeHeight="251689984" behindDoc="0" locked="0" layoutInCell="1" allowOverlap="1" wp14:anchorId="3786E105" wp14:editId="413467EA">
                 <wp:simplePos x="0" y="0"/>
                 <wp:positionH relativeFrom="column">
-                  <wp:posOffset>926465</wp:posOffset>
+                  <wp:posOffset>992505</wp:posOffset>
                 </wp:positionH>
                 <wp:positionV relativeFrom="paragraph">
-                  <wp:posOffset>1481455</wp:posOffset>
+                  <wp:posOffset>5197475</wp:posOffset>
                 </wp:positionV>
-                <wp:extent cx="3170555" cy="866140"/>
-                <wp:effectExtent l="0" t="0" r="17145" b="10160"/>
+                <wp:extent cx="1741170" cy="768985"/>
+                <wp:effectExtent l="0" t="0" r="11430" b="18415"/>
                 <wp:wrapNone/>
-                <wp:docPr id="1" name="Rectangle 1"/>
+                <wp:docPr id="2" name="Rectangle 2"/>
                 <wp:cNvGraphicFramePr/>
                 <a:graphic xmlns:a="http://schemas.openxmlformats.org/drawingml/2006/main">
                   <a:graphicData uri="http://schemas.microsoft.com/office/word/2010/wordprocessingShape">
@@ -832,163 +935,7 @@
                       <wps:spPr>
                         <a:xfrm>
                           <a:off x="0" y="0"/>
-                          <a:ext cx="3170555" cy="866140"/>
-                        </a:xfrm>
-                        <a:prstGeom prst="rect">
-                          <a:avLst/>
-                        </a:prstGeom>
-                        <a:solidFill>
-                          <a:schemeClr val="accent3">
-                            <a:lumMod val="60000"/>
-                            <a:lumOff val="40000"/>
-                          </a:schemeClr>
-                        </a:solidFill>
-                      </wps:spPr>
-                      <wps:style>
-                        <a:lnRef idx="2">
-                          <a:schemeClr val="accent1">
-                            <a:shade val="50000"/>
-                          </a:schemeClr>
-                        </a:lnRef>
-                        <a:fillRef idx="1">
-                          <a:schemeClr val="accent1"/>
-                        </a:fillRef>
-                        <a:effectRef idx="0">
-                          <a:schemeClr val="accent1"/>
-                        </a:effectRef>
-                        <a:fontRef idx="minor">
-                          <a:schemeClr val="lt1"/>
-                        </a:fontRef>
-                      </wps:style>
-                      <wps:bodyPr rot="0" spcFirstLastPara="0" vertOverflow="overflow" horzOverflow="overflow" vert="horz" wrap="square" lIns="91440" tIns="45720" rIns="91440" bIns="45720" numCol="1" spcCol="0" rtlCol="0" fromWordArt="0" anchor="ctr" anchorCtr="0" forceAA="0" compatLnSpc="1">
-                        <a:prstTxWarp prst="textNoShape">
-                          <a:avLst/>
-                        </a:prstTxWarp>
-                        <a:noAutofit/>
-                      </wps:bodyPr>
-                    </wps:wsp>
-                  </a:graphicData>
-                </a:graphic>
-                <wp14:sizeRelH relativeFrom="margin">
-                  <wp14:pctWidth>0</wp14:pctWidth>
-                </wp14:sizeRelH>
-              </wp:anchor>
-            </w:drawing>
-          </mc:Choice>
-          <mc:Fallback>
-            <w:pict>
-              <v:rect w14:anchorId="0764AE22" id="Rectangle 1" o:spid="_x0000_s1026" style="position:absolute;margin-left:72.95pt;margin-top:116.65pt;width:249.65pt;height:68.2pt;z-index:251659264;visibility:visible;mso-wrap-style:square;mso-width-percent:0;mso-wrap-distance-left:9pt;mso-wrap-distance-top:0;mso-wrap-distance-right:9pt;mso-wrap-distance-bottom:0;mso-position-horizontal:absolute;mso-position-horizontal-relative:text;mso-position-vertical:absolute;mso-position-vertical-relative:text;mso-width-percent:0;mso-width-relative:margin;v-text-anchor:middle" o:gfxdata="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" fillcolor="#c9c9c9 [1942]" strokecolor="#1f3763 [1604]" strokeweight="1pt"/>
-            </w:pict>
-          </mc:Fallback>
-        </mc:AlternateContent>
-      </w:r>
-      <w:r>
-        <w:rPr>
-          <w:noProof/>
-          <w:color w:val="ED7D31" w:themeColor="accent2"/>
-        </w:rPr>
-        <mc:AlternateContent>
-          <mc:Choice Requires="wps">
-            <w:drawing>
-              <wp:anchor distT="0" distB="0" distL="114300" distR="114300" simplePos="0" relativeHeight="251665408" behindDoc="0" locked="0" layoutInCell="1" allowOverlap="1" wp14:anchorId="1CD6FF8D" wp14:editId="0F16E998">
-                <wp:simplePos x="0" y="0"/>
-                <wp:positionH relativeFrom="column">
-                  <wp:posOffset>1261110</wp:posOffset>
-                </wp:positionH>
-                <wp:positionV relativeFrom="paragraph">
-                  <wp:posOffset>3034030</wp:posOffset>
-                </wp:positionV>
-                <wp:extent cx="2414270" cy="285750"/>
-                <wp:effectExtent l="0" t="0" r="11430" b="19050"/>
-                <wp:wrapNone/>
-                <wp:docPr id="7" name="Rectangle 7"/>
-                <wp:cNvGraphicFramePr/>
-                <a:graphic xmlns:a="http://schemas.openxmlformats.org/drawingml/2006/main">
-                  <a:graphicData uri="http://schemas.microsoft.com/office/word/2010/wordprocessingShape">
-                    <wps:wsp>
-                      <wps:cNvSpPr/>
-                      <wps:spPr>
-                        <a:xfrm>
-                          <a:off x="0" y="0"/>
-                          <a:ext cx="2414270" cy="285750"/>
-                        </a:xfrm>
-                        <a:prstGeom prst="rect">
-                          <a:avLst/>
-                        </a:prstGeom>
-                        <a:solidFill>
-                          <a:schemeClr val="accent3">
-                            <a:lumMod val="60000"/>
-                            <a:lumOff val="40000"/>
-                          </a:schemeClr>
-                        </a:solidFill>
-                      </wps:spPr>
-                      <wps:style>
-                        <a:lnRef idx="2">
-                          <a:schemeClr val="accent1">
-                            <a:shade val="50000"/>
-                          </a:schemeClr>
-                        </a:lnRef>
-                        <a:fillRef idx="1">
-                          <a:schemeClr val="accent1"/>
-                        </a:fillRef>
-                        <a:effectRef idx="0">
-                          <a:schemeClr val="accent1"/>
-                        </a:effectRef>
-                        <a:fontRef idx="minor">
-                          <a:schemeClr val="lt1"/>
-                        </a:fontRef>
-                      </wps:style>
-                      <wps:bodyPr rot="0" spcFirstLastPara="0" vertOverflow="overflow" horzOverflow="overflow" vert="horz" wrap="square" lIns="91440" tIns="45720" rIns="91440" bIns="45720" numCol="1" spcCol="0" rtlCol="0" fromWordArt="0" anchor="ctr" anchorCtr="0" forceAA="0" compatLnSpc="1">
-                        <a:prstTxWarp prst="textNoShape">
-                          <a:avLst/>
-                        </a:prstTxWarp>
-                        <a:noAutofit/>
-                      </wps:bodyPr>
-                    </wps:wsp>
-                  </a:graphicData>
-                </a:graphic>
-                <wp14:sizeRelH relativeFrom="margin">
-                  <wp14:pctWidth>0</wp14:pctWidth>
-                </wp14:sizeRelH>
-              </wp:anchor>
-            </w:drawing>
-          </mc:Choice>
-          <mc:Fallback>
-            <w:pict>
-              <v:rect w14:anchorId="365F7F55" id="Rectangle 7" o:spid="_x0000_s1026" style="position:absolute;margin-left:99.3pt;margin-top:238.9pt;width:190.1pt;height:22.5pt;z-index:251665408;visibility:visible;mso-wrap-style:square;mso-width-percent:0;mso-wrap-distance-left:9pt;mso-wrap-distance-top:0;mso-wrap-distance-right:9pt;mso-wrap-distance-bottom:0;mso-position-horizontal:absolute;mso-position-horizontal-relative:text;mso-position-vertical:absolute;mso-position-vertical-relative:text;mso-width-percent:0;mso-width-relative:margin;v-text-anchor:middle" o:gfxdata="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" fillcolor="#c9c9c9 [1942]" strokecolor="#1f3763 [1604]" strokeweight="1pt"/>
-            </w:pict>
-          </mc:Fallback>
-        </mc:AlternateContent>
-      </w:r>
-      <w:r>
-        <w:rPr>
-          <w:noProof/>
-          <w:color w:val="ED7D31" w:themeColor="accent2"/>
-        </w:rPr>
-        <mc:AlternateContent>
-          <mc:Choice Requires="wps">
-            <w:drawing>
-              <wp:anchor distT="0" distB="0" distL="114300" distR="114300" simplePos="0" relativeHeight="251683840" behindDoc="0" locked="0" layoutInCell="1" allowOverlap="1" wp14:anchorId="58689F48" wp14:editId="7D0C17E6">
-                <wp:simplePos x="0" y="0"/>
-                <wp:positionH relativeFrom="column">
-                  <wp:posOffset>930275</wp:posOffset>
-                </wp:positionH>
-                <wp:positionV relativeFrom="paragraph">
-                  <wp:posOffset>3823970</wp:posOffset>
-                </wp:positionV>
-                <wp:extent cx="1741170" cy="1064895"/>
-                <wp:effectExtent l="0" t="0" r="11430" b="14605"/>
-                <wp:wrapNone/>
-                <wp:docPr id="24" name="Rectangle 24"/>
-                <wp:cNvGraphicFramePr/>
-                <a:graphic xmlns:a="http://schemas.openxmlformats.org/drawingml/2006/main">
-                  <a:graphicData uri="http://schemas.microsoft.com/office/word/2010/wordprocessingShape">
-                    <wps:wsp>
-                      <wps:cNvSpPr/>
-                      <wps:spPr>
-                        <a:xfrm>
-                          <a:off x="0" y="0"/>
-                          <a:ext cx="1741170" cy="1064895"/>
+                          <a:ext cx="1741170" cy="768985"/>
                         </a:xfrm>
                         <a:prstGeom prst="rect">
                           <a:avLst/>
@@ -1022,6 +969,11 @@
                             <w:pPr>
                               <w:jc w:val="center"/>
                             </w:pPr>
+                            <w:proofErr w:type="gramStart"/>
+                            <w:r>
+                              <w:t>.cols</w:t>
+                            </w:r>
+                            <w:proofErr w:type="gramEnd"/>
                           </w:p>
                         </w:txbxContent>
                       </wps:txbx>
@@ -1045,13 +997,18 @@
           </mc:Choice>
           <mc:Fallback>
             <w:pict>
-              <v:rect w14:anchorId="58689F48" id="Rectangle 24" o:spid="_x0000_s1026" style="position:absolute;margin-left:73.25pt;margin-top:301.1pt;width:137.1pt;height:83.85pt;z-index:251683840;visibility:visible;mso-wrap-style:square;mso-width-percent:0;mso-height-percent:0;mso-wrap-distance-left:9pt;mso-wrap-distance-top:0;mso-wrap-distance-right:9pt;mso-wrap-distance-bottom:0;mso-position-horizontal:absolute;mso-position-horizontal-relative:text;mso-position-vertical:absolute;mso-position-vertical-relative:text;mso-width-percent:0;mso-height-percent:0;mso-width-relative:margin;mso-height-relative:margin;v-text-anchor:middle" o:gfxdata="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" fillcolor="#c9c9c9 [1942]" strokecolor="#1f3763 [1604]" strokeweight="1pt">
+              <v:rect w14:anchorId="3786E105" id="Rectangle 2" o:spid="_x0000_s1027" style="position:absolute;margin-left:78.15pt;margin-top:409.25pt;width:137.1pt;height:60.55pt;z-index:251689984;visibility:visible;mso-wrap-style:square;mso-width-percent:0;mso-height-percent:0;mso-wrap-distance-left:9pt;mso-wrap-distance-top:0;mso-wrap-distance-right:9pt;mso-wrap-distance-bottom:0;mso-position-horizontal:absolute;mso-position-horizontal-relative:text;mso-position-vertical:absolute;mso-position-vertical-relative:text;mso-width-percent:0;mso-height-percent:0;mso-width-relative:margin;mso-height-relative:margin;v-text-anchor:middle" o:gfxdata="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" fillcolor="#c9c9c9 [1942]" strokecolor="#1f3763 [1604]" strokeweight="1pt">
                 <v:textbox>
                   <w:txbxContent>
                     <w:p>
                       <w:pPr>
                         <w:jc w:val="center"/>
                       </w:pPr>
+                      <w:proofErr w:type="gramStart"/>
+                      <w:r>
+                        <w:t>.cols</w:t>
+                      </w:r>
+                      <w:proofErr w:type="gramEnd"/>
                     </w:p>
                   </w:txbxContent>
                 </v:textbox>
@@ -1062,24 +1019,25 @@
       </w:r>
       <w:r>
         <w:rPr>
-          <w:noProof/>
-          <w:color w:val="ED7D31" w:themeColor="accent2"/>
+          <w:b/>
+          <w:bCs/>
+          <w:u w:val="single"/>
         </w:rPr>
         <mc:AlternateContent>
           <mc:Choice Requires="wps">
             <w:drawing>
-              <wp:anchor distT="0" distB="0" distL="114300" distR="114300" simplePos="0" relativeHeight="251662336" behindDoc="0" locked="0" layoutInCell="1" allowOverlap="1" wp14:anchorId="1E1187A6" wp14:editId="53FDCEC9">
+              <wp:anchor distT="0" distB="0" distL="114300" distR="114300" simplePos="0" relativeHeight="251688960" behindDoc="0" locked="0" layoutInCell="1" allowOverlap="1" wp14:anchorId="079D58A0" wp14:editId="78B48A8E">
                 <wp:simplePos x="0" y="0"/>
                 <wp:positionH relativeFrom="column">
-                  <wp:posOffset>927735</wp:posOffset>
+                  <wp:posOffset>996315</wp:posOffset>
                 </wp:positionH>
                 <wp:positionV relativeFrom="paragraph">
-                  <wp:posOffset>5124450</wp:posOffset>
+                  <wp:posOffset>2305050</wp:posOffset>
                 </wp:positionV>
-                <wp:extent cx="1741170" cy="1064895"/>
-                <wp:effectExtent l="0" t="0" r="11430" b="14605"/>
+                <wp:extent cx="1741170" cy="746760"/>
+                <wp:effectExtent l="0" t="0" r="11430" b="15240"/>
                 <wp:wrapNone/>
-                <wp:docPr id="4" name="Rectangle 4"/>
+                <wp:docPr id="24" name="Rectangle 24"/>
                 <wp:cNvGraphicFramePr/>
                 <a:graphic xmlns:a="http://schemas.openxmlformats.org/drawingml/2006/main">
                   <a:graphicData uri="http://schemas.microsoft.com/office/word/2010/wordprocessingShape">
@@ -1088,7 +1046,7 @@
                       <wps:spPr>
                         <a:xfrm>
                           <a:off x="0" y="0"/>
-                          <a:ext cx="1741170" cy="1064895"/>
+                          <a:ext cx="1741170" cy="746760"/>
                         </a:xfrm>
                         <a:prstGeom prst="rect">
                           <a:avLst/>
@@ -1122,6 +1080,9 @@
                             <w:pPr>
                               <w:jc w:val="center"/>
                             </w:pPr>
+                            <w:r>
+                              <w:t>#intro</w:t>
+                            </w:r>
                           </w:p>
                         </w:txbxContent>
                       </wps:txbx>
@@ -1145,13 +1106,16 @@
           </mc:Choice>
           <mc:Fallback>
             <w:pict>
-              <v:rect w14:anchorId="1E1187A6" id="Rectangle 4" o:spid="_x0000_s1027" style="position:absolute;margin-left:73.05pt;margin-top:403.5pt;width:137.1pt;height:83.85pt;z-index:251662336;visibility:visible;mso-wrap-style:square;mso-width-percent:0;mso-height-percent:0;mso-wrap-distance-left:9pt;mso-wrap-distance-top:0;mso-wrap-distance-right:9pt;mso-wrap-distance-bottom:0;mso-position-horizontal:absolute;mso-position-horizontal-relative:text;mso-position-vertical:absolute;mso-position-vertical-relative:text;mso-width-percent:0;mso-height-percent:0;mso-width-relative:margin;mso-height-relative:margin;v-text-anchor:middle" o:gfxdata="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" fillcolor="#c9c9c9 [1942]" strokecolor="#1f3763 [1604]" strokeweight="1pt">
+              <v:rect w14:anchorId="079D58A0" id="Rectangle 24" o:spid="_x0000_s1028" style="position:absolute;margin-left:78.45pt;margin-top:181.5pt;width:137.1pt;height:58.8pt;z-index:251688960;visibility:visible;mso-wrap-style:square;mso-width-percent:0;mso-height-percent:0;mso-wrap-distance-left:9pt;mso-wrap-distance-top:0;mso-wrap-distance-right:9pt;mso-wrap-distance-bottom:0;mso-position-horizontal:absolute;mso-position-horizontal-relative:text;mso-position-vertical:absolute;mso-position-vertical-relative:text;mso-width-percent:0;mso-height-percent:0;mso-width-relative:margin;mso-height-relative:margin;v-text-anchor:middle" o:gfxdata="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" fillcolor="#c9c9c9 [1942]" strokecolor="#1f3763 [1604]" strokeweight="1pt">
                 <v:textbox>
                   <w:txbxContent>
                     <w:p>
                       <w:pPr>
                         <w:jc w:val="center"/>
                       </w:pPr>
+                      <w:r>
+                        <w:t>#intro</w:t>
+                      </w:r>
                     </w:p>
                   </w:txbxContent>
                 </v:textbox>
@@ -1162,22 +1126,23 @@
       </w:r>
       <w:r>
         <w:rPr>
-          <w:noProof/>
-          <w:color w:val="ED7D31" w:themeColor="accent2"/>
+          <w:b/>
+          <w:bCs/>
+          <w:u w:val="single"/>
         </w:rPr>
         <mc:AlternateContent>
           <mc:Choice Requires="wps">
             <w:drawing>
-              <wp:anchor distT="0" distB="0" distL="114300" distR="114300" simplePos="0" relativeHeight="251681792" behindDoc="0" locked="0" layoutInCell="1" allowOverlap="1" wp14:anchorId="718F9443" wp14:editId="4AF2D527">
+              <wp:anchor distT="0" distB="0" distL="114300" distR="114300" simplePos="0" relativeHeight="251687936" behindDoc="0" locked="0" layoutInCell="1" allowOverlap="1" wp14:anchorId="7B5A4FFE" wp14:editId="68860682">
                 <wp:simplePos x="0" y="0"/>
                 <wp:positionH relativeFrom="column">
-                  <wp:posOffset>930275</wp:posOffset>
+                  <wp:posOffset>996315</wp:posOffset>
                 </wp:positionH>
                 <wp:positionV relativeFrom="paragraph">
-                  <wp:posOffset>6357620</wp:posOffset>
+                  <wp:posOffset>4261485</wp:posOffset>
                 </wp:positionV>
-                <wp:extent cx="1741170" cy="1064895"/>
-                <wp:effectExtent l="0" t="0" r="11430" b="14605"/>
+                <wp:extent cx="1741170" cy="768985"/>
+                <wp:effectExtent l="0" t="0" r="11430" b="18415"/>
                 <wp:wrapNone/>
                 <wp:docPr id="22" name="Rectangle 22"/>
                 <wp:cNvGraphicFramePr/>
@@ -1188,7 +1153,7 @@
                       <wps:spPr>
                         <a:xfrm>
                           <a:off x="0" y="0"/>
-                          <a:ext cx="1741170" cy="1064895"/>
+                          <a:ext cx="1741170" cy="768985"/>
                         </a:xfrm>
                         <a:prstGeom prst="rect">
                           <a:avLst/>
@@ -1216,6 +1181,20 @@
                           <a:schemeClr val="lt1"/>
                         </a:fontRef>
                       </wps:style>
+                      <wps:txbx>
+                        <w:txbxContent>
+                          <w:p>
+                            <w:pPr>
+                              <w:jc w:val="center"/>
+                            </w:pPr>
+                            <w:proofErr w:type="gramStart"/>
+                            <w:r>
+                              <w:t>.cols</w:t>
+                            </w:r>
+                            <w:proofErr w:type="gramEnd"/>
+                          </w:p>
+                        </w:txbxContent>
+                      </wps:txbx>
                       <wps:bodyPr rot="0" spcFirstLastPara="0" vertOverflow="overflow" horzOverflow="overflow" vert="horz" wrap="square" lIns="91440" tIns="45720" rIns="91440" bIns="45720" numCol="1" spcCol="0" rtlCol="0" fromWordArt="0" anchor="ctr" anchorCtr="0" forceAA="0" compatLnSpc="1">
                         <a:prstTxWarp prst="textNoShape">
                           <a:avLst/>
@@ -1236,31 +1215,47 @@
           </mc:Choice>
           <mc:Fallback>
             <w:pict>
-              <v:rect w14:anchorId="304C50A9" id="Rectangle 22" o:spid="_x0000_s1026" style="position:absolute;margin-left:73.25pt;margin-top:500.6pt;width:137.1pt;height:83.85pt;z-index:251681792;visibility:visible;mso-wrap-style:square;mso-width-percent:0;mso-height-percent:0;mso-wrap-distance-left:9pt;mso-wrap-distance-top:0;mso-wrap-distance-right:9pt;mso-wrap-distance-bottom:0;mso-position-horizontal:absolute;mso-position-horizontal-relative:text;mso-position-vertical:absolute;mso-position-vertical-relative:text;mso-width-percent:0;mso-height-percent:0;mso-width-relative:margin;mso-height-relative:margin;v-text-anchor:middle" o:gfxdata="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" fillcolor="#c9c9c9 [1942]" strokecolor="#1f3763 [1604]" strokeweight="1pt"/>
+              <v:rect w14:anchorId="7B5A4FFE" id="Rectangle 22" o:spid="_x0000_s1029" style="position:absolute;margin-left:78.45pt;margin-top:335.55pt;width:137.1pt;height:60.55pt;z-index:251687936;visibility:visible;mso-wrap-style:square;mso-width-percent:0;mso-height-percent:0;mso-wrap-distance-left:9pt;mso-wrap-distance-top:0;mso-wrap-distance-right:9pt;mso-wrap-distance-bottom:0;mso-position-horizontal:absolute;mso-position-horizontal-relative:text;mso-position-vertical:absolute;mso-position-vertical-relative:text;mso-width-percent:0;mso-height-percent:0;mso-width-relative:margin;mso-height-relative:margin;v-text-anchor:middle" o:gfxdata="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" fillcolor="#c9c9c9 [1942]" strokecolor="#1f3763 [1604]" strokeweight="1pt">
+                <v:textbox>
+                  <w:txbxContent>
+                    <w:p>
+                      <w:pPr>
+                        <w:jc w:val="center"/>
+                      </w:pPr>
+                      <w:proofErr w:type="gramStart"/>
+                      <w:r>
+                        <w:t>.cols</w:t>
+                      </w:r>
+                      <w:proofErr w:type="gramEnd"/>
+                    </w:p>
+                  </w:txbxContent>
+                </v:textbox>
+              </v:rect>
             </w:pict>
           </mc:Fallback>
         </mc:AlternateContent>
       </w:r>
       <w:r>
         <w:rPr>
-          <w:noProof/>
-          <w:color w:val="ED7D31" w:themeColor="accent2"/>
+          <w:b/>
+          <w:bCs/>
+          <w:u w:val="single"/>
         </w:rPr>
         <mc:AlternateContent>
           <mc:Choice Requires="wps">
             <w:drawing>
-              <wp:anchor distT="0" distB="0" distL="114300" distR="114300" simplePos="0" relativeHeight="251661312" behindDoc="0" locked="0" layoutInCell="1" allowOverlap="1" wp14:anchorId="55130965" wp14:editId="60E814BB">
+              <wp:anchor distT="0" distB="0" distL="114300" distR="114300" simplePos="0" relativeHeight="251686912" behindDoc="0" locked="0" layoutInCell="1" allowOverlap="1" wp14:anchorId="786AE90E" wp14:editId="291011C2">
                 <wp:simplePos x="0" y="0"/>
                 <wp:positionH relativeFrom="column">
-                  <wp:posOffset>3101975</wp:posOffset>
+                  <wp:posOffset>2919095</wp:posOffset>
                 </wp:positionH>
                 <wp:positionV relativeFrom="paragraph">
-                  <wp:posOffset>3827145</wp:posOffset>
+                  <wp:posOffset>2330450</wp:posOffset>
                 </wp:positionV>
-                <wp:extent cx="1239520" cy="3811905"/>
-                <wp:effectExtent l="0" t="0" r="17780" b="10795"/>
+                <wp:extent cx="45085" cy="3796665"/>
+                <wp:effectExtent l="0" t="0" r="18415" b="13335"/>
                 <wp:wrapNone/>
-                <wp:docPr id="3" name="Rectangle 3"/>
+                <wp:docPr id="11" name="Rectangle 11"/>
                 <wp:cNvGraphicFramePr/>
                 <a:graphic xmlns:a="http://schemas.openxmlformats.org/drawingml/2006/main">
                   <a:graphicData uri="http://schemas.microsoft.com/office/word/2010/wordprocessingShape">
@@ -1269,17 +1264,87 @@
                       <wps:spPr>
                         <a:xfrm>
                           <a:off x="0" y="0"/>
-                          <a:ext cx="1239520" cy="3811905"/>
+                          <a:ext cx="45085" cy="3796665"/>
                         </a:xfrm>
                         <a:prstGeom prst="rect">
                           <a:avLst/>
                         </a:prstGeom>
                         <a:solidFill>
-                          <a:schemeClr val="accent3">
-                            <a:lumMod val="60000"/>
-                            <a:lumOff val="40000"/>
-                          </a:schemeClr>
+                          <a:srgbClr val="FF0000"/>
                         </a:solidFill>
+                      </wps:spPr>
+                      <wps:style>
+                        <a:lnRef idx="2">
+                          <a:schemeClr val="accent1">
+                            <a:shade val="50000"/>
+                          </a:schemeClr>
+                        </a:lnRef>
+                        <a:fillRef idx="1">
+                          <a:schemeClr val="accent1"/>
+                        </a:fillRef>
+                        <a:effectRef idx="0">
+                          <a:schemeClr val="accent1"/>
+                        </a:effectRef>
+                        <a:fontRef idx="minor">
+                          <a:schemeClr val="lt1"/>
+                        </a:fontRef>
+                      </wps:style>
+                      <wps:bodyPr rot="0" spcFirstLastPara="0" vertOverflow="overflow" horzOverflow="overflow" vert="horz" wrap="square" lIns="91440" tIns="45720" rIns="91440" bIns="45720" numCol="1" spcCol="0" rtlCol="0" fromWordArt="0" anchor="ctr" anchorCtr="0" forceAA="0" compatLnSpc="1">
+                        <a:prstTxWarp prst="textNoShape">
+                          <a:avLst/>
+                        </a:prstTxWarp>
+                        <a:noAutofit/>
+                      </wps:bodyPr>
+                    </wps:wsp>
+                  </a:graphicData>
+                </a:graphic>
+                <wp14:sizeRelV relativeFrom="margin">
+                  <wp14:pctHeight>0</wp14:pctHeight>
+                </wp14:sizeRelV>
+              </wp:anchor>
+            </w:drawing>
+          </mc:Choice>
+          <mc:Fallback>
+            <w:pict>
+              <v:rect w14:anchorId="14430679" id="Rectangle 11" o:spid="_x0000_s1026" style="position:absolute;margin-left:229.85pt;margin-top:183.5pt;width:3.55pt;height:298.95pt;z-index:251686912;visibility:visible;mso-wrap-style:square;mso-height-percent:0;mso-wrap-distance-left:9pt;mso-wrap-distance-top:0;mso-wrap-distance-right:9pt;mso-wrap-distance-bottom:0;mso-position-horizontal:absolute;mso-position-horizontal-relative:text;mso-position-vertical:absolute;mso-position-vertical-relative:text;mso-height-percent:0;mso-height-relative:margin;v-text-anchor:middle" o:gfxdata="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" fillcolor="red" strokecolor="#1f3763 [1604]" strokeweight="1pt"/>
+            </w:pict>
+          </mc:Fallback>
+        </mc:AlternateContent>
+      </w:r>
+      <w:r>
+        <w:rPr>
+          <w:b/>
+          <w:bCs/>
+          <w:u w:val="single"/>
+        </w:rPr>
+        <mc:AlternateContent>
+          <mc:Choice Requires="wps">
+            <w:drawing>
+              <wp:anchor distT="0" distB="0" distL="114300" distR="114300" simplePos="0" relativeHeight="251685888" behindDoc="0" locked="0" layoutInCell="1" allowOverlap="1" wp14:anchorId="0BC4FBA5" wp14:editId="05A1BE59">
+                <wp:simplePos x="0" y="0"/>
+                <wp:positionH relativeFrom="column">
+                  <wp:posOffset>993140</wp:posOffset>
+                </wp:positionH>
+                <wp:positionV relativeFrom="paragraph">
+                  <wp:posOffset>1174115</wp:posOffset>
+                </wp:positionV>
+                <wp:extent cx="3170555" cy="45085"/>
+                <wp:effectExtent l="0" t="0" r="17145" b="18415"/>
+                <wp:wrapNone/>
+                <wp:docPr id="9" name="Rectangle 9"/>
+                <wp:cNvGraphicFramePr/>
+                <a:graphic xmlns:a="http://schemas.openxmlformats.org/drawingml/2006/main">
+                  <a:graphicData uri="http://schemas.microsoft.com/office/word/2010/wordprocessingShape">
+                    <wps:wsp>
+                      <wps:cNvSpPr/>
+                      <wps:spPr>
+                        <a:xfrm>
+                          <a:off x="0" y="0"/>
+                          <a:ext cx="3170555" cy="45085"/>
+                        </a:xfrm>
+                        <a:prstGeom prst="rect">
+                          <a:avLst/>
+                        </a:prstGeom>
                       </wps:spPr>
                       <wps:style>
                         <a:lnRef idx="2">
@@ -1317,31 +1382,32 @@
           </mc:Choice>
           <mc:Fallback>
             <w:pict>
-              <v:rect w14:anchorId="2B8102B0" id="Rectangle 3" o:spid="_x0000_s1026" style="position:absolute;margin-left:244.25pt;margin-top:301.35pt;width:97.6pt;height:300.15pt;z-index:251661312;visibility:visible;mso-wrap-style:square;mso-width-percent:0;mso-height-percent:0;mso-wrap-distance-left:9pt;mso-wrap-distance-top:0;mso-wrap-distance-right:9pt;mso-wrap-distance-bottom:0;mso-position-horizontal:absolute;mso-position-horizontal-relative:text;mso-position-vertical:absolute;mso-position-vertical-relative:text;mso-width-percent:0;mso-height-percent:0;mso-width-relative:margin;mso-height-relative:margin;v-text-anchor:middle" o:gfxdata="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" fillcolor="#c9c9c9 [1942]" strokecolor="#1f3763 [1604]" strokeweight="1pt"/>
+              <v:rect w14:anchorId="47B7B997" id="Rectangle 9" o:spid="_x0000_s1026" style="position:absolute;margin-left:78.2pt;margin-top:92.45pt;width:249.65pt;height:3.55pt;z-index:251685888;visibility:visible;mso-wrap-style:square;mso-width-percent:0;mso-height-percent:0;mso-wrap-distance-left:9pt;mso-wrap-distance-top:0;mso-wrap-distance-right:9pt;mso-wrap-distance-bottom:0;mso-position-horizontal:absolute;mso-position-horizontal-relative:text;mso-position-vertical:absolute;mso-position-vertical-relative:text;mso-width-percent:0;mso-height-percent:0;mso-width-relative:margin;mso-height-relative:margin;v-text-anchor:middle" o:gfxdata="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" fillcolor="#4472c4 [3204]" strokecolor="#1f3763 [1604]" strokeweight="1pt"/>
             </w:pict>
           </mc:Fallback>
         </mc:AlternateContent>
       </w:r>
       <w:r>
         <w:rPr>
-          <w:noProof/>
-          <w:color w:val="ED7D31" w:themeColor="accent2"/>
+          <w:b/>
+          <w:bCs/>
+          <w:u w:val="single"/>
         </w:rPr>
         <mc:AlternateContent>
           <mc:Choice Requires="wps">
             <w:drawing>
-              <wp:anchor distT="0" distB="0" distL="114300" distR="114300" simplePos="0" relativeHeight="251667456" behindDoc="0" locked="0" layoutInCell="1" allowOverlap="1" wp14:anchorId="27F231CB" wp14:editId="4270226D">
+              <wp:anchor distT="0" distB="0" distL="114300" distR="114300" simplePos="0" relativeHeight="251684864" behindDoc="0" locked="0" layoutInCell="1" allowOverlap="1" wp14:anchorId="3D99AE88" wp14:editId="3D411A7B">
                 <wp:simplePos x="0" y="0"/>
                 <wp:positionH relativeFrom="column">
-                  <wp:posOffset>932815</wp:posOffset>
+                  <wp:posOffset>1327785</wp:posOffset>
                 </wp:positionH>
                 <wp:positionV relativeFrom="paragraph">
-                  <wp:posOffset>7638415</wp:posOffset>
+                  <wp:posOffset>1575435</wp:posOffset>
                 </wp:positionV>
-                <wp:extent cx="1741170" cy="548640"/>
-                <wp:effectExtent l="0" t="0" r="11430" b="10160"/>
+                <wp:extent cx="2414270" cy="285750"/>
+                <wp:effectExtent l="0" t="0" r="11430" b="19050"/>
                 <wp:wrapNone/>
-                <wp:docPr id="10" name="Rectangle 10"/>
+                <wp:docPr id="7" name="Rectangle 7"/>
                 <wp:cNvGraphicFramePr/>
                 <a:graphic xmlns:a="http://schemas.openxmlformats.org/drawingml/2006/main">
                   <a:graphicData uri="http://schemas.microsoft.com/office/word/2010/wordprocessingShape">
@@ -1350,7 +1416,7 @@
                       <wps:spPr>
                         <a:xfrm>
                           <a:off x="0" y="0"/>
-                          <a:ext cx="1741170" cy="548640"/>
+                          <a:ext cx="2414270" cy="285750"/>
                         </a:xfrm>
                         <a:prstGeom prst="rect">
                           <a:avLst/>
@@ -1395,30 +1461,32 @@
           </mc:Choice>
           <mc:Fallback>
             <w:pict>
-              <v:rect w14:anchorId="40411063" id="Rectangle 10" o:spid="_x0000_s1026" style="position:absolute;margin-left:73.45pt;margin-top:601.45pt;width:137.1pt;height:43.2pt;z-index:251667456;visibility:visible;mso-wrap-style:square;mso-width-percent:0;mso-wrap-distance-left:9pt;mso-wrap-distance-top:0;mso-wrap-distance-right:9pt;mso-wrap-distance-bottom:0;mso-position-horizontal:absolute;mso-position-horizontal-relative:text;mso-position-vertical:absolute;mso-position-vertical-relative:text;mso-width-percent:0;mso-width-relative:margin;v-text-anchor:middle" o:gfxdata="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" fillcolor="#c9c9c9 [1942]" strokecolor="#1f3763 [1604]" strokeweight="1pt"/>
+              <v:rect w14:anchorId="4819B744" id="Rectangle 7" o:spid="_x0000_s1026" style="position:absolute;margin-left:104.55pt;margin-top:124.05pt;width:190.1pt;height:22.5pt;z-index:251684864;visibility:visible;mso-wrap-style:square;mso-width-percent:0;mso-wrap-distance-left:9pt;mso-wrap-distance-top:0;mso-wrap-distance-right:9pt;mso-wrap-distance-bottom:0;mso-position-horizontal:absolute;mso-position-horizontal-relative:text;mso-position-vertical:absolute;mso-position-vertical-relative:text;mso-width-percent:0;mso-width-relative:margin;v-text-anchor:middle" o:gfxdata="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" fillcolor="#c9c9c9 [1942]" strokecolor="#1f3763 [1604]" strokeweight="1pt"/>
             </w:pict>
           </mc:Fallback>
         </mc:AlternateContent>
       </w:r>
       <w:r>
         <w:rPr>
-          <w:noProof/>
+          <w:b/>
+          <w:bCs/>
+          <w:u w:val="single"/>
         </w:rPr>
         <mc:AlternateContent>
           <mc:Choice Requires="wps">
             <w:drawing>
-              <wp:anchor distT="0" distB="0" distL="114300" distR="114300" simplePos="0" relativeHeight="251668480" behindDoc="0" locked="0" layoutInCell="1" allowOverlap="1" wp14:anchorId="1A95AC5F" wp14:editId="62E576ED">
+              <wp:anchor distT="0" distB="0" distL="114300" distR="114300" simplePos="0" relativeHeight="251683840" behindDoc="0" locked="0" layoutInCell="1" allowOverlap="1" wp14:anchorId="7EE009B9" wp14:editId="4E2A0650">
                 <wp:simplePos x="0" y="0"/>
                 <wp:positionH relativeFrom="column">
-                  <wp:posOffset>2852420</wp:posOffset>
+                  <wp:posOffset>996315</wp:posOffset>
                 </wp:positionH>
                 <wp:positionV relativeFrom="paragraph">
-                  <wp:posOffset>3846195</wp:posOffset>
+                  <wp:posOffset>3324860</wp:posOffset>
                 </wp:positionV>
-                <wp:extent cx="45085" cy="3796665"/>
-                <wp:effectExtent l="0" t="0" r="18415" b="13335"/>
+                <wp:extent cx="1741170" cy="735965"/>
+                <wp:effectExtent l="0" t="0" r="11430" b="13335"/>
                 <wp:wrapNone/>
-                <wp:docPr id="11" name="Rectangle 11"/>
+                <wp:docPr id="4" name="Rectangle 4"/>
                 <wp:cNvGraphicFramePr/>
                 <a:graphic xmlns:a="http://schemas.openxmlformats.org/drawingml/2006/main">
                   <a:graphicData uri="http://schemas.microsoft.com/office/word/2010/wordprocessingShape">
@@ -1427,13 +1495,16 @@
                       <wps:spPr>
                         <a:xfrm>
                           <a:off x="0" y="0"/>
-                          <a:ext cx="45085" cy="3796665"/>
+                          <a:ext cx="1741170" cy="735965"/>
                         </a:xfrm>
                         <a:prstGeom prst="rect">
                           <a:avLst/>
                         </a:prstGeom>
                         <a:solidFill>
-                          <a:srgbClr val="FF0000"/>
+                          <a:schemeClr val="accent3">
+                            <a:lumMod val="60000"/>
+                            <a:lumOff val="40000"/>
+                          </a:schemeClr>
                         </a:solidFill>
                       </wps:spPr>
                       <wps:style>
@@ -1452,6 +1523,20 @@
                           <a:schemeClr val="lt1"/>
                         </a:fontRef>
                       </wps:style>
+                      <wps:txbx>
+                        <w:txbxContent>
+                          <w:p>
+                            <w:pPr>
+                              <w:jc w:val="center"/>
+                            </w:pPr>
+                            <w:proofErr w:type="gramStart"/>
+                            <w:r>
+                              <w:t>.cols</w:t>
+                            </w:r>
+                            <w:proofErr w:type="gramEnd"/>
+                          </w:p>
+                        </w:txbxContent>
+                      </wps:txbx>
                       <wps:bodyPr rot="0" spcFirstLastPara="0" vertOverflow="overflow" horzOverflow="overflow" vert="horz" wrap="square" lIns="91440" tIns="45720" rIns="91440" bIns="45720" numCol="1" spcCol="0" rtlCol="0" fromWordArt="0" anchor="ctr" anchorCtr="0" forceAA="0" compatLnSpc="1">
                         <a:prstTxWarp prst="textNoShape">
                           <a:avLst/>
@@ -1461,6 +1546,9 @@
                     </wps:wsp>
                   </a:graphicData>
                 </a:graphic>
+                <wp14:sizeRelH relativeFrom="margin">
+                  <wp14:pctWidth>0</wp14:pctWidth>
+                </wp14:sizeRelH>
                 <wp14:sizeRelV relativeFrom="margin">
                   <wp14:pctHeight>0</wp14:pctHeight>
                 </wp14:sizeRelV>
@@ -1469,12 +1557,197 @@
           </mc:Choice>
           <mc:Fallback>
             <w:pict>
-              <v:rect w14:anchorId="74C28831" id="Rectangle 11" o:spid="_x0000_s1026" style="position:absolute;margin-left:224.6pt;margin-top:302.85pt;width:3.55pt;height:298.95pt;z-index:251668480;visibility:visible;mso-wrap-style:square;mso-height-percent:0;mso-wrap-distance-left:9pt;mso-wrap-distance-top:0;mso-wrap-distance-right:9pt;mso-wrap-distance-bottom:0;mso-position-horizontal:absolute;mso-position-horizontal-relative:text;mso-position-vertical:absolute;mso-position-vertical-relative:text;mso-height-percent:0;mso-height-relative:margin;v-text-anchor:middle" o:gfxdata="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" fillcolor="red" strokecolor="#1f3763 [1604]" strokeweight="1pt"/>
+              <v:rect w14:anchorId="7EE009B9" id="Rectangle 4" o:spid="_x0000_s1030" style="position:absolute;margin-left:78.45pt;margin-top:261.8pt;width:137.1pt;height:57.95pt;z-index:251683840;visibility:visible;mso-wrap-style:square;mso-width-percent:0;mso-height-percent:0;mso-wrap-distance-left:9pt;mso-wrap-distance-top:0;mso-wrap-distance-right:9pt;mso-wrap-distance-bottom:0;mso-position-horizontal:absolute;mso-position-horizontal-relative:text;mso-position-vertical:absolute;mso-position-vertical-relative:text;mso-width-percent:0;mso-height-percent:0;mso-width-relative:margin;mso-height-relative:margin;v-text-anchor:middle" o:gfxdata="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" fillcolor="#c9c9c9 [1942]" strokecolor="#1f3763 [1604]" strokeweight="1pt">
+                <v:textbox>
+                  <w:txbxContent>
+                    <w:p>
+                      <w:pPr>
+                        <w:jc w:val="center"/>
+                      </w:pPr>
+                      <w:proofErr w:type="gramStart"/>
+                      <w:r>
+                        <w:t>.cols</w:t>
+                      </w:r>
+                      <w:proofErr w:type="gramEnd"/>
+                    </w:p>
+                  </w:txbxContent>
+                </v:textbox>
+              </v:rect>
             </w:pict>
           </mc:Fallback>
         </mc:AlternateContent>
       </w:r>
       <w:r>
+        <w:rPr>
+          <w:b/>
+          <w:bCs/>
+          <w:u w:val="single"/>
+        </w:rPr>
+        <mc:AlternateContent>
+          <mc:Choice Requires="wps">
+            <w:drawing>
+              <wp:anchor distT="0" distB="0" distL="114300" distR="114300" simplePos="0" relativeHeight="251682816" behindDoc="0" locked="0" layoutInCell="1" allowOverlap="1" wp14:anchorId="45D5CC7C" wp14:editId="73B3A767">
+                <wp:simplePos x="0" y="0"/>
+                <wp:positionH relativeFrom="column">
+                  <wp:posOffset>3168650</wp:posOffset>
+                </wp:positionH>
+                <wp:positionV relativeFrom="paragraph">
+                  <wp:posOffset>2311400</wp:posOffset>
+                </wp:positionV>
+                <wp:extent cx="1239520" cy="3811905"/>
+                <wp:effectExtent l="0" t="0" r="17780" b="10795"/>
+                <wp:wrapNone/>
+                <wp:docPr id="3" name="Rectangle 3"/>
+                <wp:cNvGraphicFramePr/>
+                <a:graphic xmlns:a="http://schemas.openxmlformats.org/drawingml/2006/main">
+                  <a:graphicData uri="http://schemas.microsoft.com/office/word/2010/wordprocessingShape">
+                    <wps:wsp>
+                      <wps:cNvSpPr/>
+                      <wps:spPr>
+                        <a:xfrm>
+                          <a:off x="0" y="0"/>
+                          <a:ext cx="1239520" cy="3811905"/>
+                        </a:xfrm>
+                        <a:prstGeom prst="rect">
+                          <a:avLst/>
+                        </a:prstGeom>
+                        <a:solidFill>
+                          <a:schemeClr val="accent3">
+                            <a:lumMod val="60000"/>
+                            <a:lumOff val="40000"/>
+                          </a:schemeClr>
+                        </a:solidFill>
+                      </wps:spPr>
+                      <wps:style>
+                        <a:lnRef idx="2">
+                          <a:schemeClr val="accent1">
+                            <a:shade val="50000"/>
+                          </a:schemeClr>
+                        </a:lnRef>
+                        <a:fillRef idx="1">
+                          <a:schemeClr val="accent1"/>
+                        </a:fillRef>
+                        <a:effectRef idx="0">
+                          <a:schemeClr val="accent1"/>
+                        </a:effectRef>
+                        <a:fontRef idx="minor">
+                          <a:schemeClr val="lt1"/>
+                        </a:fontRef>
+                      </wps:style>
+                      <wps:bodyPr rot="0" spcFirstLastPara="0" vertOverflow="overflow" horzOverflow="overflow" vert="horz" wrap="square" lIns="91440" tIns="45720" rIns="91440" bIns="45720" numCol="1" spcCol="0" rtlCol="0" fromWordArt="0" anchor="ctr" anchorCtr="0" forceAA="0" compatLnSpc="1">
+                        <a:prstTxWarp prst="textNoShape">
+                          <a:avLst/>
+                        </a:prstTxWarp>
+                        <a:noAutofit/>
+                      </wps:bodyPr>
+                    </wps:wsp>
+                  </a:graphicData>
+                </a:graphic>
+                <wp14:sizeRelH relativeFrom="margin">
+                  <wp14:pctWidth>0</wp14:pctWidth>
+                </wp14:sizeRelH>
+                <wp14:sizeRelV relativeFrom="margin">
+                  <wp14:pctHeight>0</wp14:pctHeight>
+                </wp14:sizeRelV>
+              </wp:anchor>
+            </w:drawing>
+          </mc:Choice>
+          <mc:Fallback>
+            <w:pict>
+              <v:rect w14:anchorId="450DB070" id="Rectangle 3" o:spid="_x0000_s1026" style="position:absolute;margin-left:249.5pt;margin-top:182pt;width:97.6pt;height:300.15pt;z-index:251682816;visibility:visible;mso-wrap-style:square;mso-width-percent:0;mso-height-percent:0;mso-wrap-distance-left:9pt;mso-wrap-distance-top:0;mso-wrap-distance-right:9pt;mso-wrap-distance-bottom:0;mso-position-horizontal:absolute;mso-position-horizontal-relative:text;mso-position-vertical:absolute;mso-position-vertical-relative:text;mso-width-percent:0;mso-height-percent:0;mso-width-relative:margin;mso-height-relative:margin;v-text-anchor:middle" o:gfxdata="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" fillcolor="#c9c9c9 [1942]" strokecolor="#1f3763 [1604]" strokeweight="1pt"/>
+            </w:pict>
+          </mc:Fallback>
+        </mc:AlternateContent>
+      </w:r>
+      <w:r>
+        <w:rPr>
+          <w:b/>
+          <w:bCs/>
+          <w:u w:val="single"/>
+        </w:rPr>
+        <mc:AlternateContent>
+          <mc:Choice Requires="wps">
+            <w:drawing>
+              <wp:anchor distT="0" distB="0" distL="114300" distR="114300" simplePos="0" relativeHeight="251681792" behindDoc="0" locked="0" layoutInCell="1" allowOverlap="1" wp14:anchorId="20766083" wp14:editId="559A0886">
+                <wp:simplePos x="0" y="0"/>
+                <wp:positionH relativeFrom="column">
+                  <wp:posOffset>993474</wp:posOffset>
+                </wp:positionH>
+                <wp:positionV relativeFrom="paragraph">
+                  <wp:posOffset>23428</wp:posOffset>
+                </wp:positionV>
+                <wp:extent cx="3170555" cy="866140"/>
+                <wp:effectExtent l="0" t="0" r="17145" b="10160"/>
+                <wp:wrapNone/>
+                <wp:docPr id="1" name="Rectangle 1"/>
+                <wp:cNvGraphicFramePr/>
+                <a:graphic xmlns:a="http://schemas.openxmlformats.org/drawingml/2006/main">
+                  <a:graphicData uri="http://schemas.microsoft.com/office/word/2010/wordprocessingShape">
+                    <wps:wsp>
+                      <wps:cNvSpPr/>
+                      <wps:spPr>
+                        <a:xfrm>
+                          <a:off x="0" y="0"/>
+                          <a:ext cx="3170555" cy="866140"/>
+                        </a:xfrm>
+                        <a:prstGeom prst="rect">
+                          <a:avLst/>
+                        </a:prstGeom>
+                        <a:solidFill>
+                          <a:schemeClr val="accent3">
+                            <a:lumMod val="60000"/>
+                            <a:lumOff val="40000"/>
+                          </a:schemeClr>
+                        </a:solidFill>
+                      </wps:spPr>
+                      <wps:style>
+                        <a:lnRef idx="2">
+                          <a:schemeClr val="accent1">
+                            <a:shade val="50000"/>
+                          </a:schemeClr>
+                        </a:lnRef>
+                        <a:fillRef idx="1">
+                          <a:schemeClr val="accent1"/>
+                        </a:fillRef>
+                        <a:effectRef idx="0">
+                          <a:schemeClr val="accent1"/>
+                        </a:effectRef>
+                        <a:fontRef idx="minor">
+                          <a:schemeClr val="lt1"/>
+                        </a:fontRef>
+                      </wps:style>
+                      <wps:bodyPr rot="0" spcFirstLastPara="0" vertOverflow="overflow" horzOverflow="overflow" vert="horz" wrap="square" lIns="91440" tIns="45720" rIns="91440" bIns="45720" numCol="1" spcCol="0" rtlCol="0" fromWordArt="0" anchor="ctr" anchorCtr="0" forceAA="0" compatLnSpc="1">
+                        <a:prstTxWarp prst="textNoShape">
+                          <a:avLst/>
+                        </a:prstTxWarp>
+                        <a:noAutofit/>
+                      </wps:bodyPr>
+                    </wps:wsp>
+                  </a:graphicData>
+                </a:graphic>
+                <wp14:sizeRelH relativeFrom="margin">
+                  <wp14:pctWidth>0</wp14:pctWidth>
+                </wp14:sizeRelH>
+              </wp:anchor>
+            </w:drawing>
+          </mc:Choice>
+          <mc:Fallback>
+            <w:pict>
+              <v:rect w14:anchorId="6600A7EC" id="Rectangle 1" o:spid="_x0000_s1026" style="position:absolute;margin-left:78.25pt;margin-top:1.85pt;width:249.65pt;height:68.2pt;z-index:251681792;visibility:visible;mso-wrap-style:square;mso-width-percent:0;mso-wrap-distance-left:9pt;mso-wrap-distance-top:0;mso-wrap-distance-right:9pt;mso-wrap-distance-bottom:0;mso-position-horizontal:absolute;mso-position-horizontal-relative:text;mso-position-vertical:absolute;mso-position-vertical-relative:text;mso-width-percent:0;mso-width-relative:margin;v-text-anchor:middle" o:gfxdata="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" fillcolor="#c9c9c9 [1942]" strokecolor="#1f3763 [1604]" strokeweight="1pt"/>
+            </w:pict>
+          </mc:Fallback>
+        </mc:AlternateContent>
+      </w:r>
+      <w:r>
+        <w:rPr>
+          <w:u w:val="single"/>
+        </w:rPr>
+        <w:t xml:space="preserve"> </w:t>
+      </w:r>
+      <w:r>
+        <w:rPr>
+          <w:u w:val="single"/>
+        </w:rPr>
         <w:br w:type="page"/>
       </w:r>
     </w:p>
@@ -1568,10 +1841,7 @@
     </w:p>
     <w:p>
       <w:r>
-        <w:t>------------</w:t>
-      </w:r>
-      <w:r>
-        <w:t>------------------------------------------------</w:t>
+        <w:t>------------------------------------------------------------</w:t>
       </w:r>
     </w:p>
     <w:p>

</xml_diff>